<commit_message>
Added Stuff, including Triangle Mesh Processor.
I think that the Triangle Mesh Processor can compute delauney
triangulations of a set of points right now. It can therefore also
easily compute the convex hull.
</commit_message>
<xml_diff>
--- a/Major Projects/SummersCAMP/bin/Manual.docx
+++ b/Major Projects/SummersCAMP/bin/Manual.docx
@@ -10,6 +10,16 @@
       <w:r>
         <w:t>Summers CAMP Manual</w:t>
       </w:r>
+    </w:p>
+    <w:p>
+      <w:pPr>
+        <w:pStyle w:val="Subtitle"/>
+      </w:pPr>
+      <w:r>
+        <w:t>By Bryce Summers. Last Updated on December 12, 2015</w:t>
+      </w:r>
+      <w:bookmarkStart w:id="0" w:name="_GoBack"/>
+      <w:bookmarkEnd w:id="0"/>
     </w:p>
     <w:sdt>
       <w:sdtPr>
@@ -1238,12 +1248,12 @@
       <w:pPr>
         <w:pStyle w:val="Heading1"/>
       </w:pPr>
-      <w:bookmarkStart w:id="0" w:name="_Toc394753895"/>
+      <w:bookmarkStart w:id="1" w:name="_Toc394753895"/>
       <w:r>
         <w:lastRenderedPageBreak/>
         <w:t>Overview</w:t>
       </w:r>
-      <w:bookmarkEnd w:id="0"/>
+      <w:bookmarkEnd w:id="1"/>
     </w:p>
     <w:p/>
     <w:p>
@@ -1286,31 +1296,11 @@
           <w:rPr>
             <w:rStyle w:val="Hyperlink"/>
           </w:rPr>
-          <w:t>https://www.youtube.com/cha</w:t>
-        </w:r>
-        <w:r>
-          <w:rPr>
-            <w:rStyle w:val="Hyperlink"/>
-          </w:rPr>
-          <w:t>n</w:t>
-        </w:r>
-        <w:r>
-          <w:rPr>
-            <w:rStyle w:val="Hyperlink"/>
-          </w:rPr>
-          <w:t>nel/UCbDKxCh70C4wnAYVjRlw3UA/feed?view_as=public</w:t>
+          <w:t>https://www.youtube.com/channel/UCbDKxCh70C4wnAYVjRlw3UA/feed?view_as=public</w:t>
         </w:r>
       </w:hyperlink>
       <w:r>
-        <w:t xml:space="preserve"> this </w:t>
-      </w:r>
-      <w:proofErr w:type="spellStart"/>
-      <w:r>
-        <w:t>youtube</w:t>
-      </w:r>
-      <w:proofErr w:type="spellEnd"/>
-      <w:r>
-        <w:t xml:space="preserve"> channel can also be accessed by clicking on a help button while using the Summers CAMP program.</w:t>
+        <w:t xml:space="preserve"> this youtube channel can also be accessed by clicking on a help button while using the Summers CAMP program.</w:t>
       </w:r>
     </w:p>
     <w:p>
@@ -1342,13 +1332,13 @@
         <w:pStyle w:val="Heading2"/>
         <w:jc w:val="center"/>
       </w:pPr>
-      <w:bookmarkStart w:id="1" w:name="_Toc394753906"/>
-      <w:bookmarkStart w:id="2" w:name="_Toc394753896"/>
+      <w:bookmarkStart w:id="2" w:name="_Toc394753906"/>
+      <w:bookmarkStart w:id="3" w:name="_Toc394753896"/>
       <w:r>
         <w:lastRenderedPageBreak/>
         <w:t>Potential Uses for this Program</w:t>
       </w:r>
-      <w:bookmarkEnd w:id="1"/>
+      <w:bookmarkEnd w:id="2"/>
     </w:p>
     <w:p/>
     <w:p>
@@ -1413,7 +1403,7 @@
         <w:lastRenderedPageBreak/>
         <w:t>User Interface</w:t>
       </w:r>
-      <w:bookmarkEnd w:id="2"/>
+      <w:bookmarkEnd w:id="3"/>
     </w:p>
     <w:p>
       <w:r>
@@ -1478,13 +1468,13 @@
         <w:pStyle w:val="Heading2"/>
         <w:jc w:val="center"/>
       </w:pPr>
-      <w:bookmarkStart w:id="3" w:name="_Toc394753899"/>
-      <w:bookmarkStart w:id="4" w:name="_Toc394753897"/>
+      <w:bookmarkStart w:id="4" w:name="_Toc394753899"/>
+      <w:bookmarkStart w:id="5" w:name="_Toc394753897"/>
       <w:r>
         <w:lastRenderedPageBreak/>
         <w:t>Opening and saving files</w:t>
       </w:r>
-      <w:bookmarkEnd w:id="3"/>
+      <w:bookmarkEnd w:id="4"/>
     </w:p>
     <w:p>
       <w:r>
@@ -1551,26 +1541,16 @@
         <w:pStyle w:val="Heading2"/>
         <w:jc w:val="center"/>
       </w:pPr>
-      <w:bookmarkStart w:id="5" w:name="_Toc394753901"/>
-      <w:proofErr w:type="gramStart"/>
+      <w:bookmarkStart w:id="6" w:name="_Toc394753901"/>
       <w:r>
         <w:lastRenderedPageBreak/>
         <w:t>Problem Creation.</w:t>
       </w:r>
-      <w:bookmarkEnd w:id="5"/>
-      <w:proofErr w:type="gramEnd"/>
-    </w:p>
-    <w:p>
-      <w:r>
-        <w:t xml:space="preserve">Please follow </w:t>
-      </w:r>
-      <w:proofErr w:type="gramStart"/>
-      <w:r>
-        <w:t>These</w:t>
-      </w:r>
-      <w:proofErr w:type="gramEnd"/>
-      <w:r>
-        <w:t xml:space="preserve"> steps to create a Problem:</w:t>
+      <w:bookmarkEnd w:id="6"/>
+    </w:p>
+    <w:p>
+      <w:r>
+        <w:t>Please follow These steps to create a Problem:</w:t>
       </w:r>
     </w:p>
     <w:p>
@@ -1754,12 +1734,12 @@
         <w:pStyle w:val="Heading2"/>
         <w:jc w:val="center"/>
       </w:pPr>
-      <w:bookmarkStart w:id="6" w:name="_Toc394753902"/>
+      <w:bookmarkStart w:id="7" w:name="_Toc394753902"/>
       <w:r>
         <w:lastRenderedPageBreak/>
         <w:t>Work Persistency</w:t>
       </w:r>
-      <w:bookmarkEnd w:id="6"/>
+      <w:bookmarkEnd w:id="7"/>
     </w:p>
     <w:p/>
     <w:p>
@@ -1952,15 +1932,7 @@
               <w:cnfStyle w:val="000000100000" w:firstRow="0" w:lastRow="0" w:firstColumn="0" w:lastColumn="0" w:oddVBand="0" w:evenVBand="0" w:oddHBand="1" w:evenHBand="0" w:firstRowFirstColumn="0" w:firstRowLastColumn="0" w:lastRowFirstColumn="0" w:lastRowLastColumn="0"/>
             </w:pPr>
             <w:r>
-              <w:t xml:space="preserve">All of the steps that have been completed after the frame that contains this button will be erased and the user will have the opportunity to begin work on the problem as if the following work never existed. If a newer chain of reasoning exists, then it will </w:t>
-            </w:r>
-            <w:proofErr w:type="gramStart"/>
-            <w:r>
-              <w:t>reinstated</w:t>
-            </w:r>
-            <w:proofErr w:type="gramEnd"/>
-            <w:r>
-              <w:t>. The Old try button can always be used to go back to the older chain.</w:t>
+              <w:t>All of the steps that have been completed after the frame that contains this button will be erased and the user will have the opportunity to begin work on the problem as if the following work never existed. If a newer chain of reasoning exists, then it will reinstated. The Old try button can always be used to go back to the older chain.</w:t>
             </w:r>
           </w:p>
         </w:tc>
@@ -2051,15 +2023,7 @@
     <w:p/>
     <w:p>
       <w:r>
-        <w:t xml:space="preserve">***Show an example of a user using an asset from the first frame for a future frames, such as a </w:t>
-      </w:r>
-      <w:proofErr w:type="spellStart"/>
-      <w:r>
-        <w:t>cofactoring</w:t>
-      </w:r>
-      <w:proofErr w:type="spellEnd"/>
-      <w:r>
-        <w:t xml:space="preserve"> example.</w:t>
+        <w:t>***Show an example of a user using an asset from the first frame for a future frames, such as a cofactoring example.</w:t>
       </w:r>
     </w:p>
     <w:p>
@@ -2072,14 +2036,12 @@
         <w:pStyle w:val="Heading2"/>
         <w:jc w:val="center"/>
       </w:pPr>
-      <w:bookmarkStart w:id="7" w:name="_Toc394753905"/>
-      <w:proofErr w:type="gramStart"/>
+      <w:bookmarkStart w:id="8" w:name="_Toc394753905"/>
       <w:r>
         <w:lastRenderedPageBreak/>
         <w:t>Matrix Creation / Scalar Creation.</w:t>
       </w:r>
-      <w:bookmarkEnd w:id="7"/>
-      <w:proofErr w:type="gramEnd"/>
+      <w:bookmarkEnd w:id="8"/>
     </w:p>
     <w:p/>
     <w:p>
@@ -2109,13 +2071,8 @@
         <w:t xml:space="preserve">creen. </w:t>
       </w:r>
       <w:r>
-        <w:t xml:space="preserve">This screen will pop up every time the user needs to input or change a Matrix. To navigate to it you can do any of the </w:t>
-      </w:r>
-      <w:proofErr w:type="gramStart"/>
-      <w:r>
-        <w:t>following :</w:t>
-      </w:r>
-      <w:proofErr w:type="gramEnd"/>
+        <w:t>This screen will pop up every time the user needs to input or change a Matrix. To navigate to it you can do any of the following :</w:t>
+      </w:r>
     </w:p>
     <w:p>
       <w:r>
@@ -2275,7 +2232,7 @@
         <w:lastRenderedPageBreak/>
         <w:t>Bryce TEX</w:t>
       </w:r>
-      <w:bookmarkEnd w:id="4"/>
+      <w:bookmarkEnd w:id="5"/>
     </w:p>
     <w:p>
       <w:r>
@@ -2309,15 +2266,7 @@
         <w:t xml:space="preserve">back in the 1980s, </w:t>
       </w:r>
       <w:r>
-        <w:t xml:space="preserve">when he was frustrated at the lack of typesetting support for his </w:t>
-      </w:r>
-      <w:proofErr w:type="gramStart"/>
-      <w:r>
-        <w:t>opus :</w:t>
-      </w:r>
-      <w:proofErr w:type="gramEnd"/>
-      <w:r>
-        <w:t xml:space="preserve"> </w:t>
+        <w:t xml:space="preserve">when he was frustrated at the lack of typesetting support for his opus : </w:t>
       </w:r>
       <w:r>
         <w:rPr>
@@ -2340,19 +2289,9 @@
       <w:r>
         <w:t xml:space="preserve"> program has been expanded to modern incarnations such as </w:t>
       </w:r>
-      <w:proofErr w:type="spellStart"/>
-      <w:r>
-        <w:t>LaTeX</w:t>
-      </w:r>
-      <w:proofErr w:type="spellEnd"/>
-      <w:r>
-        <w:t xml:space="preserve">, </w:t>
-      </w:r>
-      <w:proofErr w:type="spellStart"/>
-      <w:r>
-        <w:t>ConTeXt</w:t>
-      </w:r>
-      <w:proofErr w:type="spellEnd"/>
+      <w:r>
+        <w:t>LaTeX, ConTeXt</w:t>
+      </w:r>
       <w:r>
         <w:t xml:space="preserve">. These fully functional modern packages usually require quite a bit of </w:t>
       </w:r>
@@ -2623,15 +2562,7 @@
               <w:cnfStyle w:val="000000100000" w:firstRow="0" w:lastRow="0" w:firstColumn="0" w:lastColumn="0" w:oddVBand="0" w:evenVBand="0" w:oddHBand="1" w:evenHBand="0" w:firstRowFirstColumn="0" w:firstRowLastColumn="0" w:lastRowFirstColumn="0" w:lastRowLastColumn="0"/>
             </w:pPr>
             <w:r>
-              <w:t>\</w:t>
-            </w:r>
-            <w:proofErr w:type="spellStart"/>
-            <w:r>
-              <w:t>frac</w:t>
-            </w:r>
-            <w:proofErr w:type="spellEnd"/>
-            <w:r>
-              <w:t>{x}{y}</w:t>
+              <w:t>\frac{x}{y}</w:t>
             </w:r>
           </w:p>
         </w:tc>
@@ -2705,13 +2636,8 @@
               <w:cnfStyle w:val="000000000000" w:firstRow="0" w:lastRow="0" w:firstColumn="0" w:lastColumn="0" w:oddVBand="0" w:evenVBand="0" w:oddHBand="0" w:evenHBand="0" w:firstRowFirstColumn="0" w:firstRowLastColumn="0" w:lastRowFirstColumn="0" w:lastRowLastColumn="0"/>
             </w:pPr>
             <w:r>
-              <w:t>\</w:t>
-            </w:r>
-            <w:proofErr w:type="spellStart"/>
-            <w:r>
-              <w:t>cdot</w:t>
-            </w:r>
-            <w:proofErr w:type="spellEnd"/>
+              <w:t>\cdot</w:t>
+            </w:r>
           </w:p>
         </w:tc>
         <w:tc>
@@ -2943,13 +2869,8 @@
               <w:jc w:val="center"/>
             </w:pPr>
             <w:r>
-              <w:t xml:space="preserve">Big </w:t>
-            </w:r>
-            <w:proofErr w:type="spellStart"/>
-            <w:r>
-              <w:t>Parens</w:t>
-            </w:r>
-            <w:proofErr w:type="spellEnd"/>
+              <w:t>Big Parens</w:t>
+            </w:r>
           </w:p>
         </w:tc>
         <w:tc>
@@ -3080,12 +3001,12 @@
       <w:pPr>
         <w:pStyle w:val="Heading2"/>
       </w:pPr>
-      <w:bookmarkStart w:id="8" w:name="_Toc394753898"/>
+      <w:bookmarkStart w:id="9" w:name="_Toc394753898"/>
       <w:r>
         <w:lastRenderedPageBreak/>
         <w:t>Bryce Numbers</w:t>
       </w:r>
-      <w:bookmarkEnd w:id="8"/>
+      <w:bookmarkEnd w:id="9"/>
     </w:p>
     <w:p>
       <w:r>
@@ -3276,13 +3197,8 @@
               <w:cnfStyle w:val="000000100000" w:firstRow="0" w:lastRow="0" w:firstColumn="0" w:lastColumn="0" w:oddVBand="0" w:evenVBand="0" w:oddHBand="1" w:evenHBand="0" w:firstRowFirstColumn="0" w:firstRowLastColumn="0" w:lastRowFirstColumn="0" w:lastRowLastColumn="0"/>
             </w:pPr>
             <w:r>
-              <w:t xml:space="preserve">Used to represent all </w:t>
-            </w:r>
-            <w:proofErr w:type="gramStart"/>
-            <w:r>
-              <w:t xml:space="preserve">numbers </w:t>
-            </w:r>
-            <w:proofErr w:type="gramEnd"/>
+              <w:t xml:space="preserve">Used to represent all numbers </w:t>
+            </w:r>
             <m:oMath>
               <m:f>
                 <m:fPr>
@@ -3312,15 +3228,7 @@
               </m:f>
             </m:oMath>
             <w:r>
-              <w:t xml:space="preserve">, where A and B are integers and B != 0. All integers are </w:t>
-            </w:r>
-            <w:proofErr w:type="spellStart"/>
-            <w:r>
-              <w:t>Rationals</w:t>
-            </w:r>
-            <w:proofErr w:type="spellEnd"/>
-            <w:r>
-              <w:t>.</w:t>
+              <w:t>, where A and B are integers and B != 0. All integers are Rationals.</w:t>
             </w:r>
           </w:p>
         </w:tc>
@@ -3486,42 +3394,16 @@
               <w:cnfStyle w:val="000000000000" w:firstRow="0" w:lastRow="0" w:firstColumn="0" w:lastColumn="0" w:oddVBand="0" w:evenVBand="0" w:oddHBand="0" w:evenHBand="0" w:firstRowFirstColumn="0" w:firstRowLastColumn="0" w:lastRowFirstColumn="0" w:lastRowLastColumn="0"/>
             </w:pPr>
             <w:r>
-              <w:t xml:space="preserve">Used to represent all numbers of the form A + Bi, where </w:t>
-            </w:r>
-            <w:proofErr w:type="gramStart"/>
-            <w:r>
-              <w:t>A and</w:t>
-            </w:r>
-            <w:proofErr w:type="gramEnd"/>
-            <w:r>
-              <w:t xml:space="preserve"> B are </w:t>
-            </w:r>
-            <w:proofErr w:type="spellStart"/>
-            <w:r>
-              <w:t>rationals</w:t>
-            </w:r>
-            <w:proofErr w:type="spellEnd"/>
-            <w:r>
-              <w:t xml:space="preserve"> and </w:t>
-            </w:r>
-            <w:proofErr w:type="spellStart"/>
+              <w:t xml:space="preserve">Used to represent all numbers of the form A + Bi, where A and B are rationals and </w:t>
+            </w:r>
             <w:r>
               <w:rPr>
                 <w:i/>
               </w:rPr>
               <w:t>i</w:t>
             </w:r>
-            <w:proofErr w:type="spellEnd"/>
-            <w:r>
-              <w:t xml:space="preserve"> is the imaginary constant equal to the square root of -1. All </w:t>
-            </w:r>
-            <w:proofErr w:type="spellStart"/>
-            <w:r>
-              <w:t>rationals</w:t>
-            </w:r>
-            <w:proofErr w:type="spellEnd"/>
-            <w:r>
-              <w:t xml:space="preserve"> are Complexes</w:t>
+            <w:r>
+              <w:t xml:space="preserve"> is the imaginary constant equal to the square root of -1. All rationals are Complexes</w:t>
             </w:r>
           </w:p>
         </w:tc>
@@ -3539,19 +3421,11 @@
             <w:r>
               <w:t>1, -</w:t>
             </w:r>
-            <w:proofErr w:type="spellStart"/>
             <w:r>
               <w:rPr>
                 <w:i/>
               </w:rPr>
-              <w:t>i</w:t>
-            </w:r>
-            <w:proofErr w:type="spellEnd"/>
-            <w:r>
-              <w:rPr>
-                <w:i/>
-              </w:rPr>
-              <w:t xml:space="preserve">, </w:t>
+              <w:t xml:space="preserve">i, </w:t>
             </w:r>
             <w:r>
               <w:t>6 +</w:t>
@@ -3790,15 +3664,7 @@
               <w:cnfStyle w:val="000000000000" w:firstRow="0" w:lastRow="0" w:firstColumn="0" w:lastColumn="0" w:oddVBand="0" w:evenVBand="0" w:oddHBand="0" w:evenHBand="0" w:firstRowFirstColumn="0" w:firstRowLastColumn="0" w:lastRowFirstColumn="0" w:lastRowLastColumn="0"/>
             </w:pPr>
             <w:r>
-              <w:t xml:space="preserve">A set of monomials with non-equal algebraic symbol sets that is interpreted as the addition of all of the terms. All monomials are </w:t>
-            </w:r>
-            <w:proofErr w:type="spellStart"/>
-            <w:r>
-              <w:t>multinomials</w:t>
-            </w:r>
-            <w:proofErr w:type="spellEnd"/>
-            <w:r>
-              <w:t>.</w:t>
+              <w:t>A set of monomials with non-equal algebraic symbol sets that is interpreted as the addition of all of the terms. All monomials are multinomials.</w:t>
             </w:r>
           </w:p>
         </w:tc>
@@ -4014,13 +3880,8 @@
               </w:rPr>
             </w:pPr>
             <w:r>
-              <w:t xml:space="preserve">Represents all </w:t>
-            </w:r>
-            <w:proofErr w:type="gramStart"/>
-            <w:r>
-              <w:t xml:space="preserve">numbers </w:t>
-            </w:r>
-            <w:proofErr w:type="gramEnd"/>
+              <w:t xml:space="preserve">Represents all numbers </w:t>
+            </w:r>
             <m:oMath>
               <m:f>
                 <m:fPr>
@@ -4053,60 +3914,18 @@
               <w:rPr>
                 <w:rFonts w:eastAsiaTheme="minorEastAsia"/>
               </w:rPr>
-              <w:t xml:space="preserve">, where A and B are </w:t>
-            </w:r>
-            <w:proofErr w:type="spellStart"/>
+              <w:t>, where A and B are Multinomials and B != 0.</w:t>
+            </w:r>
+          </w:p>
+          <w:p>
+            <w:pPr>
+              <w:cnfStyle w:val="000000100000" w:firstRow="0" w:lastRow="0" w:firstColumn="0" w:lastColumn="0" w:oddVBand="0" w:evenVBand="0" w:oddHBand="1" w:evenHBand="0" w:firstRowFirstColumn="0" w:firstRowLastColumn="0" w:lastRowFirstColumn="0" w:lastRowLastColumn="0"/>
+            </w:pPr>
             <w:r>
               <w:rPr>
                 <w:rFonts w:eastAsiaTheme="minorEastAsia"/>
               </w:rPr>
-              <w:t>Multinomials</w:t>
-            </w:r>
-            <w:proofErr w:type="spellEnd"/>
-            <w:r>
-              <w:rPr>
-                <w:rFonts w:eastAsiaTheme="minorEastAsia"/>
-              </w:rPr>
-              <w:t xml:space="preserve"> and B != 0.</w:t>
-            </w:r>
-          </w:p>
-          <w:p>
-            <w:pPr>
-              <w:cnfStyle w:val="000000100000" w:firstRow="0" w:lastRow="0" w:firstColumn="0" w:lastColumn="0" w:oddVBand="0" w:evenVBand="0" w:oddHBand="1" w:evenHBand="0" w:firstRowFirstColumn="0" w:firstRowLastColumn="0" w:lastRowFirstColumn="0" w:lastRowLastColumn="0"/>
-            </w:pPr>
-            <w:r>
-              <w:rPr>
-                <w:rFonts w:eastAsiaTheme="minorEastAsia"/>
-              </w:rPr>
-              <w:t xml:space="preserve">All </w:t>
-            </w:r>
-            <w:proofErr w:type="spellStart"/>
-            <w:r>
-              <w:rPr>
-                <w:rFonts w:eastAsiaTheme="minorEastAsia"/>
-              </w:rPr>
-              <w:t>multinomials</w:t>
-            </w:r>
-            <w:proofErr w:type="spellEnd"/>
-            <w:r>
-              <w:rPr>
-                <w:rFonts w:eastAsiaTheme="minorEastAsia"/>
-              </w:rPr>
-              <w:t xml:space="preserve"> are rational </w:t>
-            </w:r>
-            <w:proofErr w:type="spellStart"/>
-            <w:r>
-              <w:rPr>
-                <w:rFonts w:eastAsiaTheme="minorEastAsia"/>
-              </w:rPr>
-              <w:t>multinomials</w:t>
-            </w:r>
-            <w:proofErr w:type="spellEnd"/>
-            <w:r>
-              <w:rPr>
-                <w:rFonts w:eastAsiaTheme="minorEastAsia"/>
-              </w:rPr>
-              <w:t xml:space="preserve"> with a denominator of 1.</w:t>
+              <w:t>All multinomials are rational multinomials with a denominator of 1.</w:t>
             </w:r>
           </w:p>
         </w:tc>
@@ -4211,13 +4030,8 @@
               <w:t>Exponentiation of algebraic and complex terms by any expression will be possible</w:t>
             </w:r>
             <w:r>
-              <w:t xml:space="preserve">. All Rational </w:t>
-            </w:r>
-            <w:proofErr w:type="spellStart"/>
-            <w:r>
-              <w:t>multinomials</w:t>
-            </w:r>
-            <w:proofErr w:type="spellEnd"/>
+              <w:t>. All Rational multinomials</w:t>
+            </w:r>
           </w:p>
         </w:tc>
         <w:tc>
@@ -4557,15 +4371,7 @@
               <w:cnfStyle w:val="000000000000" w:firstRow="0" w:lastRow="0" w:firstColumn="0" w:lastColumn="0" w:oddVBand="0" w:evenVBand="0" w:oddHBand="0" w:evenHBand="0" w:firstRowFirstColumn="0" w:firstRowLastColumn="0" w:lastRowFirstColumn="0" w:lastRowLastColumn="0"/>
             </w:pPr>
             <w:r>
-              <w:t xml:space="preserve">A vector is a one dimensional collection of numbers. Operations on vectors of the same size are distributed between the </w:t>
-            </w:r>
-            <w:proofErr w:type="spellStart"/>
-            <w:r>
-              <w:t>cooresponding</w:t>
-            </w:r>
-            <w:proofErr w:type="spellEnd"/>
-            <w:r>
-              <w:t xml:space="preserve"> indexed numbers.</w:t>
+              <w:t>A vector is a one dimensional collection of numbers. Operations on vectors of the same size are distributed between the cooresponding indexed numbers.</w:t>
             </w:r>
           </w:p>
         </w:tc>
@@ -5436,14 +5242,9 @@
             <w:pPr>
               <w:cnfStyle w:val="000000100000" w:firstRow="0" w:lastRow="0" w:firstColumn="0" w:lastColumn="0" w:oddVBand="0" w:evenVBand="0" w:oddHBand="1" w:evenHBand="0" w:firstRowFirstColumn="0" w:firstRowLastColumn="0" w:lastRowFirstColumn="0" w:lastRowLastColumn="0"/>
             </w:pPr>
-            <w:proofErr w:type="spellStart"/>
             <w:r>
               <w:lastRenderedPageBreak/>
-              <w:t>Conj</w:t>
-            </w:r>
-            <w:proofErr w:type="spellEnd"/>
-            <w:r>
-              <w:t>(5 + 7i) = 5 – 7i</w:t>
+              <w:t>Conj(5 + 7i) = 5 – 7i</w:t>
             </w:r>
           </w:p>
         </w:tc>
@@ -5467,13 +5268,8 @@
     <w:p>
       <w:r>
         <w:tab/>
-        <w:t xml:space="preserve">The Summers CAMP program simplifies every number inputted by the user into a canonical Bryce Number form. For example, a decimal entry such as .1 will be changed into the </w:t>
-      </w:r>
-      <w:proofErr w:type="gramStart"/>
-      <w:r>
-        <w:t xml:space="preserve">fraction </w:t>
-      </w:r>
-      <w:proofErr w:type="gramEnd"/>
+        <w:t xml:space="preserve">The Summers CAMP program simplifies every number inputted by the user into a canonical Bryce Number form. For example, a decimal entry such as .1 will be changed into the fraction </w:t>
+      </w:r>
       <m:oMath>
         <m:f>
           <m:fPr>
@@ -5530,7 +5326,7 @@
         <w:pStyle w:val="Heading2"/>
         <w:jc w:val="center"/>
       </w:pPr>
-      <w:bookmarkStart w:id="9" w:name="_Toc394753900"/>
+      <w:bookmarkStart w:id="10" w:name="_Toc394753900"/>
       <w:r>
         <w:lastRenderedPageBreak/>
         <w:t>Problem Solving</w:t>
@@ -5538,47 +5334,62 @@
       <w:r>
         <w:t xml:space="preserve"> Operations</w:t>
       </w:r>
-      <w:bookmarkEnd w:id="9"/>
+      <w:bookmarkEnd w:id="10"/>
+    </w:p>
+    <w:p>
+      <w:pPr>
+        <w:rPr>
+          <w:i/>
+        </w:rPr>
+      </w:pPr>
+      <w:r>
+        <w:rPr>
+          <w:i/>
+        </w:rPr>
+        <w:t>This section has not yet been written.</w:t>
+      </w:r>
     </w:p>
     <w:p>
       <w:pPr>
         <w:pStyle w:val="Heading2"/>
       </w:pPr>
-      <w:proofErr w:type="gramStart"/>
       <w:r>
         <w:t>Row reducing.</w:t>
       </w:r>
-      <w:proofErr w:type="gramEnd"/>
+    </w:p>
+    <w:p>
+      <w:r>
+        <w:t>https://www.youtube.com/watch?v=IEunQOvLRZ0</w:t>
+      </w:r>
     </w:p>
     <w:p>
       <w:pPr>
         <w:pStyle w:val="Heading2"/>
       </w:pPr>
-      <w:proofErr w:type="gramStart"/>
       <w:r>
         <w:t>Column reducing.</w:t>
       </w:r>
-      <w:proofErr w:type="gramEnd"/>
     </w:p>
     <w:p>
       <w:pPr>
         <w:pStyle w:val="Heading2"/>
       </w:pPr>
-      <w:proofErr w:type="gramStart"/>
       <w:r>
         <w:t>Cofactor expansions.</w:t>
       </w:r>
-      <w:proofErr w:type="gramEnd"/>
+    </w:p>
+    <w:p>
+      <w:r>
+        <w:t>https://www.youtube.com/watch?v=hO1l4HZ20cw</w:t>
+      </w:r>
     </w:p>
     <w:p>
       <w:pPr>
         <w:pStyle w:val="Heading2"/>
       </w:pPr>
-      <w:proofErr w:type="gramStart"/>
       <w:r>
         <w:t>Matrix / Scalar / Vector Arithmetic.</w:t>
       </w:r>
-      <w:proofErr w:type="gramEnd"/>
     </w:p>
     <w:p>
       <w:r>
@@ -5590,12 +5401,12 @@
         <w:pStyle w:val="Heading2"/>
         <w:jc w:val="center"/>
       </w:pPr>
-      <w:bookmarkStart w:id="10" w:name="_Toc394753903"/>
+      <w:bookmarkStart w:id="11" w:name="_Toc394753903"/>
       <w:r>
         <w:lastRenderedPageBreak/>
         <w:t>Bryce Font 2</w:t>
       </w:r>
-      <w:bookmarkEnd w:id="10"/>
+      <w:bookmarkEnd w:id="11"/>
     </w:p>
     <w:p/>
     <w:p>
@@ -5624,6 +5435,12 @@
       <w:r>
         <w:t>.</w:t>
       </w:r>
+      <w:r>
+        <w:t xml:space="preserve"> In hindsite, it may be easier and possible to obtain the desired technical properties regarding text display using more standardized methods and fonts.</w:t>
+      </w:r>
+      <w:r>
+        <w:t xml:space="preserve"> In particular java and most other programming languages do indeed support antialiasing.</w:t>
+      </w:r>
     </w:p>
     <w:p>
       <w:r>
@@ -5673,15 +5490,7 @@
         <w:ind w:firstLine="720"/>
       </w:pPr>
       <w:r>
-        <w:t xml:space="preserve">In the future, the Summers CAMP program may be ported to </w:t>
-      </w:r>
-      <w:proofErr w:type="spellStart"/>
-      <w:r>
-        <w:t>Javascript</w:t>
-      </w:r>
-      <w:proofErr w:type="spellEnd"/>
-      <w:r>
-        <w:t>.</w:t>
+        <w:t>In the future, the Summers CAMP program may be ported to Javascript.</w:t>
       </w:r>
     </w:p>
     <w:p>
@@ -5713,18 +5522,24 @@
         <w:pStyle w:val="Heading2"/>
         <w:jc w:val="center"/>
       </w:pPr>
-      <w:bookmarkStart w:id="11" w:name="_Toc394753908"/>
-      <w:bookmarkStart w:id="12" w:name="_Toc394753909"/>
+      <w:bookmarkStart w:id="12" w:name="_Toc394753908"/>
+      <w:bookmarkStart w:id="13" w:name="_Toc394753909"/>
       <w:r>
         <w:lastRenderedPageBreak/>
         <w:t>Current Dormant Features</w:t>
       </w:r>
-      <w:bookmarkEnd w:id="11"/>
+      <w:bookmarkEnd w:id="12"/>
     </w:p>
     <w:p>
       <w:r>
         <w:tab/>
-        <w:t>There are several features within the Summers CAMP code base that currently lie dormant. They made be removed in the future, but they are currently still in the code although not shown to the user.</w:t>
+        <w:t>There are several features within the Summers CAMP code base that currently lie dormant. They ma</w:t>
+      </w:r>
+      <w:r>
+        <w:t>y</w:t>
+      </w:r>
+      <w:r>
+        <w:t xml:space="preserve"> be removed in the future, but they are currently still in the code although not shown to the user.</w:t>
       </w:r>
     </w:p>
     <w:p/>
@@ -5742,20 +5557,22 @@
         </w:numPr>
       </w:pPr>
       <w:r>
-        <w:t xml:space="preserve">Determinant </w:t>
-      </w:r>
-      <w:proofErr w:type="gramStart"/>
-      <w:r>
-        <w:t>mode :</w:t>
-      </w:r>
-      <w:proofErr w:type="gramEnd"/>
-      <w:r>
-        <w:t xml:space="preserve"> scalars and matrix bar modifications are used to provide the user with a scaling factor for use in Gaussian elimination. I have removed it, because it is confusing to others and is only useful for one approach to determinant calculation algorithms. The user can easily manually keep track of the data through extra frames, although it will be less streamlined than with the feature.</w:t>
-      </w:r>
-    </w:p>
-    <w:p>
-      <w:r>
-        <w:t>Visual operation frames. These frames allow the user to visually see the previous steps that have been performed. They require a lot of edge casing to display properly, increase the size of the files, and I also bet that they confuse the user. The user would rather see their results. The text boxes should be used instead for the user to communicate with themselves.</w:t>
+        <w:t>Determinant mode : scalars and matrix bar modifications are used to provide the user with a scaling factor for use in Gaussian elimination. I have removed it, because it is confusing to others and is only useful for one approach to determinant calculation algorithms. The user can easily manually keep track of the data through extra frames, although it will be less streamlined than with the feature.</w:t>
+      </w:r>
+    </w:p>
+    <w:p>
+      <w:pPr>
+        <w:pStyle w:val="ListParagraph"/>
+        <w:numPr>
+          <w:ilvl w:val="0"/>
+          <w:numId w:val="10"/>
+        </w:numPr>
+      </w:pPr>
+      <w:r>
+        <w:t>Visual operation frames. These frames allow the user to visually see the previous steps that have been performed. They require a lot of edge casing to display properly, increase the size of the files, and I also bet that they confuse the user. The user would rather see their results. The text boxes should be used instead for the user to co</w:t>
+      </w:r>
+      <w:r>
+        <w:t>mmunicate with themselves regarding the operations that they have done.</w:t>
       </w:r>
     </w:p>
     <w:p>
@@ -5768,12 +5585,12 @@
         <w:pStyle w:val="Heading2"/>
         <w:jc w:val="center"/>
       </w:pPr>
-      <w:bookmarkStart w:id="13" w:name="_Toc394753907"/>
+      <w:bookmarkStart w:id="14" w:name="_Toc394753907"/>
       <w:r>
         <w:lastRenderedPageBreak/>
         <w:t>Research Questions</w:t>
       </w:r>
-      <w:bookmarkEnd w:id="13"/>
+      <w:bookmarkEnd w:id="14"/>
     </w:p>
     <w:p/>
     <w:p>
@@ -5787,6 +5604,9 @@
       <w:r>
         <w:t>Can custom made programs help in the learning process.</w:t>
       </w:r>
+      <w:r>
+        <w:t xml:space="preserve"> There are two different </w:t>
+      </w:r>
     </w:p>
     <w:p>
       <w:pPr>
@@ -5797,15 +5617,7 @@
         </w:numPr>
       </w:pPr>
       <w:r>
-        <w:t xml:space="preserve">How can programs </w:t>
-      </w:r>
-      <w:proofErr w:type="gramStart"/>
-      <w:r>
-        <w:t>be</w:t>
-      </w:r>
-      <w:proofErr w:type="gramEnd"/>
-      <w:r>
-        <w:t xml:space="preserve"> used to gain deeper data regarding the process of Learning. Can we observe the creative process behind homework instead of merely viewing the end result?</w:t>
+        <w:t>How can programs be used to gain deeper data regarding the process of Learning. Can we observe the creative process behind homework instead of merely viewing the end result?</w:t>
       </w:r>
     </w:p>
     <w:p>
@@ -5819,6 +5631,9 @@
       <w:r>
         <w:t>How can we use computers to test and evaluate students at the level of abstraction they are being taught at?</w:t>
       </w:r>
+      <w:r>
+        <w:t xml:space="preserve"> In the case of linear algebra, we want them to think at the level of row operations instead of arithmetic.</w:t>
+      </w:r>
     </w:p>
     <w:p>
       <w:pPr>
@@ -5831,6 +5646,9 @@
       <w:r>
         <w:t>Are such programs useful for the creation of new problems for students?</w:t>
       </w:r>
+      <w:r>
+        <w:t xml:space="preserve"> While students take a problem description and find an answer, teachers want to start with nice answers and reverse engineer them into problems. Because of this teachers will also benefit from using the Summers CAMP program.</w:t>
+      </w:r>
     </w:p>
     <w:p>
       <w:r>
@@ -5842,27 +5660,19 @@
         <w:pStyle w:val="Heading2"/>
         <w:jc w:val="center"/>
       </w:pPr>
-      <w:bookmarkStart w:id="14" w:name="_Toc394753904"/>
-      <w:bookmarkStart w:id="15" w:name="_Toc394753910"/>
+      <w:bookmarkStart w:id="15" w:name="_Toc394753904"/>
+      <w:bookmarkStart w:id="16" w:name="_Toc394753910"/>
       <w:r>
         <w:lastRenderedPageBreak/>
         <w:t>Future Work</w:t>
       </w:r>
-      <w:bookmarkEnd w:id="14"/>
+      <w:bookmarkEnd w:id="15"/>
     </w:p>
     <w:p/>
     <w:p>
       <w:r>
         <w:tab/>
-        <w:t xml:space="preserve">In order for this program to be used to </w:t>
-      </w:r>
-      <w:proofErr w:type="spellStart"/>
-      <w:r>
-        <w:t>diagonalize</w:t>
-      </w:r>
-      <w:proofErr w:type="spellEnd"/>
-      <w:r>
-        <w:t xml:space="preserve"> Matrices and </w:t>
+        <w:t xml:space="preserve">In order for this program to be used to diagonalize Matrices and </w:t>
       </w:r>
       <w:r>
         <w:t xml:space="preserve">find the eigenvalues of even </w:t>
@@ -5874,23 +5684,7 @@
         <w:t>matrices</w:t>
       </w:r>
       <w:r>
-        <w:t xml:space="preserve">, more powerful expressions will need to be implemented, because exponentiations and </w:t>
-      </w:r>
-      <w:proofErr w:type="spellStart"/>
-      <w:r>
-        <w:t>squareroot</w:t>
-      </w:r>
-      <w:proofErr w:type="spellEnd"/>
-      <w:r>
-        <w:t xml:space="preserve"> signs and functionality are currently not supported. An article that seems to hold the secret to such an extension can be found </w:t>
-      </w:r>
-      <w:proofErr w:type="gramStart"/>
-      <w:r>
-        <w:t>here :</w:t>
-      </w:r>
-      <w:proofErr w:type="gramEnd"/>
-      <w:r>
-        <w:t xml:space="preserve"> </w:t>
+        <w:t xml:space="preserve">, more powerful expressions will need to be implemented, because exponentiations and squareroot signs and functionality are currently not supported. An article that seems to hold the secret to such an extension can be found here : </w:t>
       </w:r>
     </w:p>
     <w:p>
@@ -5917,6 +5711,14 @@
         </w:rPr>
         <w:t>If exponentiation by any expression were to be implemented, it would also give the number system the capability to handle algebra on trigonometric functions.</w:t>
       </w:r>
+      <w:r>
+        <w:rPr>
+          <w:rStyle w:val="Hyperlink"/>
+          <w:color w:val="auto"/>
+          <w:u w:val="none"/>
+        </w:rPr>
+        <w:t xml:space="preserve"> (The reduction is via Euler’s formula.)</w:t>
+      </w:r>
     </w:p>
     <w:p>
       <w:r>
@@ -5951,20 +5753,29 @@
     </w:p>
     <w:p>
       <w:r>
-        <w:t xml:space="preserve">If </w:t>
-      </w:r>
-      <w:proofErr w:type="gramStart"/>
-      <w:r>
-        <w:t>parts of the screen seems</w:t>
-      </w:r>
-      <w:proofErr w:type="gramEnd"/>
-      <w:r>
-        <w:t xml:space="preserve"> to be filled with grey rectangles that look like they do not belong, try moving your mouse over the regions where buttons should be drawn.</w:t>
-      </w:r>
-      <w:bookmarkStart w:id="16" w:name="_GoBack"/>
-      <w:bookmarkEnd w:id="12"/>
-      <w:bookmarkEnd w:id="15"/>
+        <w:t>If parts of the screen seems to be filled with grey rectangles that look like they do not belong, try moving your mouse over the regions where buttons should be drawn.</w:t>
+      </w:r>
+      <w:bookmarkEnd w:id="13"/>
       <w:bookmarkEnd w:id="16"/>
+    </w:p>
+    <w:p>
+      <w:r>
+        <w:t xml:space="preserve">Make sure the jar file that you are attempting to run is not inside of a zip folder. If this is the case, then you will have to </w:t>
+      </w:r>
+      <w:r>
+        <w:rPr>
+          <w:i/>
+        </w:rPr>
+        <w:t>extract</w:t>
+      </w:r>
+      <w:r>
+        <w:t xml:space="preserve"> it from the relevant zip folder before it will run properly.</w:t>
+      </w:r>
+    </w:p>
+    <w:p>
+      <w:r>
+        <w:t>You must have java installed on your computer.</w:t>
+      </w:r>
     </w:p>
     <w:sectPr>
       <w:pgSz w:w="12240" w:h="15840"/>
@@ -6067,7 +5878,7 @@
   <w:abstractNum w:abstractNumId="1">
     <w:nsid w:val="34C768D8"/>
     <w:multiLevelType w:val="hybridMultilevel"/>
-    <w:tmpl w:val="5C5CC19C"/>
+    <w:tmpl w:val="2A0ECEF8"/>
     <w:lvl w:ilvl="0" w:tplc="0409000F">
       <w:start w:val="1"/>
       <w:numFmt w:val="decimal"/>
@@ -7726,6 +7537,41 @@
       <w:u w:val="single"/>
     </w:rPr>
   </w:style>
+  <w:style w:type="paragraph" w:styleId="Subtitle">
+    <w:name w:val="Subtitle"/>
+    <w:basedOn w:val="Normal"/>
+    <w:next w:val="Normal"/>
+    <w:link w:val="SubtitleChar"/>
+    <w:uiPriority w:val="11"/>
+    <w:qFormat/>
+    <w:rsid w:val="00D3633A"/>
+    <w:pPr>
+      <w:numPr>
+        <w:ilvl w:val="1"/>
+      </w:numPr>
+    </w:pPr>
+    <w:rPr>
+      <w:rFonts w:asciiTheme="majorHAnsi" w:eastAsiaTheme="majorEastAsia" w:hAnsiTheme="majorHAnsi" w:cstheme="majorBidi"/>
+      <w:i/>
+      <w:iCs/>
+      <w:color w:val="4F81BD" w:themeColor="accent1"/>
+      <w:spacing w:val="15"/>
+    </w:rPr>
+  </w:style>
+  <w:style w:type="character" w:customStyle="1" w:styleId="SubtitleChar">
+    <w:name w:val="Subtitle Char"/>
+    <w:basedOn w:val="DefaultParagraphFont"/>
+    <w:link w:val="Subtitle"/>
+    <w:uiPriority w:val="11"/>
+    <w:rsid w:val="00D3633A"/>
+    <w:rPr>
+      <w:rFonts w:asciiTheme="majorHAnsi" w:eastAsiaTheme="majorEastAsia" w:hAnsiTheme="majorHAnsi" w:cstheme="majorBidi"/>
+      <w:i/>
+      <w:iCs/>
+      <w:color w:val="4F81BD" w:themeColor="accent1"/>
+      <w:spacing w:val="15"/>
+    </w:rPr>
+  </w:style>
 </w:styles>
 </file>
 
@@ -8500,6 +8346,41 @@
       <w:u w:val="single"/>
     </w:rPr>
   </w:style>
+  <w:style w:type="paragraph" w:styleId="Subtitle">
+    <w:name w:val="Subtitle"/>
+    <w:basedOn w:val="Normal"/>
+    <w:next w:val="Normal"/>
+    <w:link w:val="SubtitleChar"/>
+    <w:uiPriority w:val="11"/>
+    <w:qFormat/>
+    <w:rsid w:val="00D3633A"/>
+    <w:pPr>
+      <w:numPr>
+        <w:ilvl w:val="1"/>
+      </w:numPr>
+    </w:pPr>
+    <w:rPr>
+      <w:rFonts w:asciiTheme="majorHAnsi" w:eastAsiaTheme="majorEastAsia" w:hAnsiTheme="majorHAnsi" w:cstheme="majorBidi"/>
+      <w:i/>
+      <w:iCs/>
+      <w:color w:val="4F81BD" w:themeColor="accent1"/>
+      <w:spacing w:val="15"/>
+    </w:rPr>
+  </w:style>
+  <w:style w:type="character" w:customStyle="1" w:styleId="SubtitleChar">
+    <w:name w:val="Subtitle Char"/>
+    <w:basedOn w:val="DefaultParagraphFont"/>
+    <w:link w:val="Subtitle"/>
+    <w:uiPriority w:val="11"/>
+    <w:rsid w:val="00D3633A"/>
+    <w:rPr>
+      <w:rFonts w:asciiTheme="majorHAnsi" w:eastAsiaTheme="majorEastAsia" w:hAnsiTheme="majorHAnsi" w:cstheme="majorBidi"/>
+      <w:i/>
+      <w:iCs/>
+      <w:color w:val="4F81BD" w:themeColor="accent1"/>
+      <w:spacing w:val="15"/>
+    </w:rPr>
+  </w:style>
 </w:styles>
 </file>
 
@@ -8793,7 +8674,7 @@
 </file>
 
 <file path=customXml/itemProps1.xml><?xml version="1.0" encoding="utf-8"?>
-<ds:datastoreItem xmlns:ds="http://schemas.openxmlformats.org/officeDocument/2006/customXml" ds:itemID="{6F921514-E19B-4267-9449-EB6558914396}">
+<ds:datastoreItem xmlns:ds="http://schemas.openxmlformats.org/officeDocument/2006/customXml" ds:itemID="{1FEE6BFB-7DA3-44E5-8182-6A76121F1A0B}">
   <ds:schemaRefs>
     <ds:schemaRef ds:uri="http://schemas.openxmlformats.org/officeDocument/2006/bibliography"/>
   </ds:schemaRefs>

</xml_diff>